<commit_message>
Added more important information
</commit_message>
<xml_diff>
--- a/report.docx
+++ b/report.docx
@@ -308,7 +308,109 @@
         <w:rPr>
           <w:rFonts w:ascii="Times New Roman" w:hAnsi="Times New Roman" w:cs="Times New Roman"/>
         </w:rPr>
-        <w:t xml:space="preserve"> trained on datasets, but I chose not to find models that would be the most efficient, least computationally expensive, and providing the most fulfilling answers. </w:t>
+        <w:t xml:space="preserve"> trained on datasets, but I chose </w:t>
+      </w:r>
+      <w:r>
+        <w:rPr>
+          <w:rFonts w:ascii="Times New Roman" w:hAnsi="Times New Roman" w:cs="Times New Roman"/>
+        </w:rPr>
+        <w:t>t</w:t>
+      </w:r>
+      <w:r>
+        <w:rPr>
+          <w:rFonts w:ascii="Times New Roman" w:hAnsi="Times New Roman" w:cs="Times New Roman"/>
+        </w:rPr>
+        <w:t xml:space="preserve">o find models that would be the most efficient, least computationally expensive, and providing the most fulfilling answers. </w:t>
+      </w:r>
+      <w:r>
+        <w:rPr>
+          <w:rFonts w:ascii="Times New Roman" w:hAnsi="Times New Roman" w:cs="Times New Roman"/>
+        </w:rPr>
+        <w:t xml:space="preserve">Even though </w:t>
+      </w:r>
+      <w:proofErr w:type="spellStart"/>
+      <w:r>
+        <w:rPr>
+          <w:rFonts w:ascii="Times New Roman" w:hAnsi="Times New Roman" w:cs="Times New Roman"/>
+        </w:rPr>
+        <w:t>TinyLLama</w:t>
+      </w:r>
+      <w:proofErr w:type="spellEnd"/>
+      <w:r>
+        <w:rPr>
+          <w:rFonts w:ascii="Times New Roman" w:hAnsi="Times New Roman" w:cs="Times New Roman"/>
+        </w:rPr>
+        <w:t xml:space="preserve"> and </w:t>
+      </w:r>
+      <w:proofErr w:type="spellStart"/>
+      <w:r>
+        <w:rPr>
+          <w:rFonts w:ascii="Times New Roman" w:hAnsi="Times New Roman" w:cs="Times New Roman"/>
+        </w:rPr>
+        <w:t>TinyDolphin</w:t>
+      </w:r>
+      <w:proofErr w:type="spellEnd"/>
+      <w:r>
+        <w:rPr>
+          <w:rFonts w:ascii="Times New Roman" w:hAnsi="Times New Roman" w:cs="Times New Roman"/>
+        </w:rPr>
+        <w:t xml:space="preserve"> are similar in size, they are different in training and architecture as </w:t>
+      </w:r>
+      <w:proofErr w:type="spellStart"/>
+      <w:r>
+        <w:rPr>
+          <w:rFonts w:ascii="Times New Roman" w:hAnsi="Times New Roman" w:cs="Times New Roman"/>
+        </w:rPr>
+        <w:t>TinyDolphin</w:t>
+      </w:r>
+      <w:proofErr w:type="spellEnd"/>
+      <w:r>
+        <w:rPr>
+          <w:rFonts w:ascii="Times New Roman" w:hAnsi="Times New Roman" w:cs="Times New Roman"/>
+        </w:rPr>
+        <w:t xml:space="preserve"> is trained </w:t>
+      </w:r>
+      <w:proofErr w:type="gramStart"/>
+      <w:r>
+        <w:rPr>
+          <w:rFonts w:ascii="Times New Roman" w:hAnsi="Times New Roman" w:cs="Times New Roman"/>
+        </w:rPr>
+        <w:t>off of</w:t>
+      </w:r>
+      <w:proofErr w:type="gramEnd"/>
+      <w:r>
+        <w:rPr>
+          <w:rFonts w:ascii="Times New Roman" w:hAnsi="Times New Roman" w:cs="Times New Roman"/>
+        </w:rPr>
+        <w:t xml:space="preserve"> the Dolphin dataset which is based </w:t>
+      </w:r>
+      <w:proofErr w:type="spellStart"/>
+      <w:r>
+        <w:rPr>
+          <w:rFonts w:ascii="Times New Roman" w:hAnsi="Times New Roman" w:cs="Times New Roman"/>
+        </w:rPr>
+        <w:t>of</w:t>
+      </w:r>
+      <w:proofErr w:type="spellEnd"/>
+      <w:r>
+        <w:rPr>
+          <w:rFonts w:ascii="Times New Roman" w:hAnsi="Times New Roman" w:cs="Times New Roman"/>
+        </w:rPr>
+        <w:t xml:space="preserve"> Microsoft’s Orca paper which </w:t>
+      </w:r>
+      <w:proofErr w:type="spellStart"/>
+      <w:r>
+        <w:rPr>
+          <w:rFonts w:ascii="Times New Roman" w:hAnsi="Times New Roman" w:cs="Times New Roman"/>
+        </w:rPr>
+        <w:t>TinyLLama</w:t>
+      </w:r>
+      <w:proofErr w:type="spellEnd"/>
+      <w:r>
+        <w:rPr>
+          <w:rFonts w:ascii="Times New Roman" w:hAnsi="Times New Roman" w:cs="Times New Roman"/>
+        </w:rPr>
+        <w:t xml:space="preserve"> does not entail in its trained data. </w:t>
       </w:r>
     </w:p>
     <w:p>
@@ -566,6 +668,13 @@
       <w:pPr>
         <w:rPr>
           <w:rFonts w:ascii="Times New Roman" w:hAnsi="Times New Roman" w:cs="Times New Roman"/>
+        </w:rPr>
+      </w:pPr>
+    </w:p>
+    <w:p>
+      <w:pPr>
+        <w:rPr>
+          <w:rFonts w:ascii="Times New Roman" w:hAnsi="Times New Roman" w:cs="Times New Roman"/>
           <w:b/>
           <w:bCs/>
         </w:rPr>
@@ -576,6 +685,7 @@
           <w:b/>
           <w:bCs/>
         </w:rPr>
+        <w:lastRenderedPageBreak/>
         <w:t>Basic Exploration and Focused Experimentation</w:t>
       </w:r>
     </w:p>
@@ -637,7 +747,6 @@
         <w:rPr>
           <w:rFonts w:ascii="Times New Roman" w:hAnsi="Times New Roman" w:cs="Times New Roman"/>
         </w:rPr>
-        <w:lastRenderedPageBreak/>
         <w:t>What is the most advanced math problem a calculator can solve?</w:t>
       </w:r>
     </w:p>
@@ -665,6 +774,13 @@
           <w:rFonts w:ascii="Times New Roman" w:hAnsi="Times New Roman" w:cs="Times New Roman"/>
         </w:rPr>
       </w:pPr>
+    </w:p>
+    <w:p>
+      <w:pPr>
+        <w:rPr>
+          <w:rFonts w:ascii="Times New Roman" w:hAnsi="Times New Roman" w:cs="Times New Roman"/>
+        </w:rPr>
+      </w:pPr>
       <w:r>
         <w:rPr>
           <w:rFonts w:ascii="Times New Roman" w:hAnsi="Times New Roman" w:cs="Times New Roman"/>
@@ -726,574 +842,47 @@
         <w:rPr>
           <w:rFonts w:ascii="Times New Roman" w:hAnsi="Times New Roman" w:cs="Times New Roman"/>
         </w:rPr>
-        <w:t xml:space="preserve">For the basic exploration tasks and the focused experimentation with the multilingual capabilities of the LLM models, I found all three models to work and to be effective albeit, differences in response quality, resource management, and evaluation metrics. </w:t>
-      </w:r>
-      <w:r>
-        <w:rPr>
-          <w:rFonts w:ascii="Times New Roman" w:hAnsi="Times New Roman" w:cs="Times New Roman"/>
-        </w:rPr>
-        <w:t xml:space="preserve">The general questions, defined by Q&amp;A, were all answered in detail, but </w:t>
-      </w:r>
-      <w:proofErr w:type="spellStart"/>
-      <w:r>
-        <w:rPr>
-          <w:rFonts w:ascii="Times New Roman" w:hAnsi="Times New Roman" w:cs="Times New Roman"/>
-        </w:rPr>
-        <w:t>TinyDolphin</w:t>
-      </w:r>
-      <w:proofErr w:type="spellEnd"/>
-      <w:r>
-        <w:rPr>
-          <w:rFonts w:ascii="Times New Roman" w:hAnsi="Times New Roman" w:cs="Times New Roman"/>
-        </w:rPr>
-        <w:t xml:space="preserve"> has the worst quality answer out of the three models with Reader-</w:t>
-      </w:r>
-      <w:proofErr w:type="spellStart"/>
-      <w:r>
-        <w:rPr>
-          <w:rFonts w:ascii="Times New Roman" w:hAnsi="Times New Roman" w:cs="Times New Roman"/>
-        </w:rPr>
-        <w:t>lm</w:t>
-      </w:r>
-      <w:proofErr w:type="spellEnd"/>
-      <w:r>
-        <w:rPr>
-          <w:rFonts w:ascii="Times New Roman" w:hAnsi="Times New Roman" w:cs="Times New Roman"/>
-        </w:rPr>
-        <w:t xml:space="preserve"> having the best quality answer. </w:t>
-      </w:r>
-      <w:proofErr w:type="spellStart"/>
-      <w:r>
-        <w:rPr>
-          <w:rFonts w:ascii="Times New Roman" w:hAnsi="Times New Roman" w:cs="Times New Roman"/>
-        </w:rPr>
-        <w:t>TinyLLama</w:t>
-      </w:r>
-      <w:proofErr w:type="spellEnd"/>
-      <w:r>
-        <w:rPr>
-          <w:rFonts w:ascii="Times New Roman" w:hAnsi="Times New Roman" w:cs="Times New Roman"/>
-        </w:rPr>
-        <w:t xml:space="preserve"> is in the middle as it does provide a quality answer, but Reader-</w:t>
-      </w:r>
-      <w:proofErr w:type="spellStart"/>
-      <w:r>
-        <w:rPr>
-          <w:rFonts w:ascii="Times New Roman" w:hAnsi="Times New Roman" w:cs="Times New Roman"/>
-        </w:rPr>
-        <w:t>lm</w:t>
-      </w:r>
-      <w:proofErr w:type="spellEnd"/>
-      <w:r>
-        <w:rPr>
-          <w:rFonts w:ascii="Times New Roman" w:hAnsi="Times New Roman" w:cs="Times New Roman"/>
-        </w:rPr>
-        <w:t xml:space="preserve"> still includes more detail and pulls from actual internet sources, so the user can read about additional information. </w:t>
-      </w:r>
-    </w:p>
-    <w:p>
-      <w:pPr>
-        <w:rPr>
-          <w:rFonts w:ascii="Times New Roman" w:hAnsi="Times New Roman" w:cs="Times New Roman"/>
-        </w:rPr>
-      </w:pPr>
-      <w:r>
-        <w:rPr>
-          <w:rFonts w:ascii="Times New Roman" w:hAnsi="Times New Roman" w:cs="Times New Roman"/>
-        </w:rPr>
-        <w:t xml:space="preserve">For the text summarization, </w:t>
-      </w:r>
-      <w:proofErr w:type="spellStart"/>
-      <w:r>
-        <w:rPr>
-          <w:rFonts w:ascii="Times New Roman" w:hAnsi="Times New Roman" w:cs="Times New Roman"/>
-        </w:rPr>
-        <w:t>TinyDolphin</w:t>
-      </w:r>
-      <w:proofErr w:type="spellEnd"/>
-      <w:r>
-        <w:rPr>
-          <w:rFonts w:ascii="Times New Roman" w:hAnsi="Times New Roman" w:cs="Times New Roman"/>
-        </w:rPr>
-        <w:t xml:space="preserve"> surprisingly performs the best as it has the shortest summary and does not copy everything word for word which is sufficient for a realistic summary. </w:t>
-      </w:r>
-      <w:proofErr w:type="spellStart"/>
-      <w:r>
-        <w:rPr>
-          <w:rFonts w:ascii="Times New Roman" w:hAnsi="Times New Roman" w:cs="Times New Roman"/>
-        </w:rPr>
-        <w:t>TinyLLama</w:t>
-      </w:r>
-      <w:proofErr w:type="spellEnd"/>
-      <w:r>
-        <w:rPr>
-          <w:rFonts w:ascii="Times New Roman" w:hAnsi="Times New Roman" w:cs="Times New Roman"/>
-        </w:rPr>
-        <w:t xml:space="preserve"> performs well, but the summary is longer than </w:t>
-      </w:r>
-      <w:proofErr w:type="spellStart"/>
-      <w:r>
-        <w:rPr>
-          <w:rFonts w:ascii="Times New Roman" w:hAnsi="Times New Roman" w:cs="Times New Roman"/>
-        </w:rPr>
-        <w:t>TinyDolphin</w:t>
-      </w:r>
-      <w:proofErr w:type="spellEnd"/>
-      <w:r>
-        <w:rPr>
-          <w:rFonts w:ascii="Times New Roman" w:hAnsi="Times New Roman" w:cs="Times New Roman"/>
-        </w:rPr>
-        <w:t xml:space="preserve"> and reads more from the text I hard coded in than producing a realistic summary. Reader-</w:t>
-      </w:r>
-      <w:proofErr w:type="spellStart"/>
-      <w:r>
-        <w:rPr>
-          <w:rFonts w:ascii="Times New Roman" w:hAnsi="Times New Roman" w:cs="Times New Roman"/>
-        </w:rPr>
-        <w:t>lm</w:t>
-      </w:r>
-      <w:proofErr w:type="spellEnd"/>
-      <w:r>
-        <w:rPr>
-          <w:rFonts w:ascii="Times New Roman" w:hAnsi="Times New Roman" w:cs="Times New Roman"/>
-        </w:rPr>
-        <w:t xml:space="preserve"> performs the worst as it fails to summarize the text and only copies it down as a summary which is bad and doesn’t constitute a realistic summary. </w:t>
-      </w:r>
-    </w:p>
-    <w:p>
-      <w:pPr>
-        <w:rPr>
-          <w:rFonts w:ascii="Times New Roman" w:hAnsi="Times New Roman" w:cs="Times New Roman"/>
-        </w:rPr>
-      </w:pPr>
-      <w:r>
-        <w:rPr>
-          <w:rFonts w:ascii="Times New Roman" w:hAnsi="Times New Roman" w:cs="Times New Roman"/>
-        </w:rPr>
-        <w:t xml:space="preserve">For the simple code generation, </w:t>
-      </w:r>
-      <w:proofErr w:type="spellStart"/>
-      <w:r>
-        <w:rPr>
-          <w:rFonts w:ascii="Times New Roman" w:hAnsi="Times New Roman" w:cs="Times New Roman"/>
-        </w:rPr>
-        <w:t>TinyLLama</w:t>
-      </w:r>
-      <w:proofErr w:type="spellEnd"/>
-      <w:r>
-        <w:rPr>
-          <w:rFonts w:ascii="Times New Roman" w:hAnsi="Times New Roman" w:cs="Times New Roman"/>
-        </w:rPr>
-        <w:t xml:space="preserve"> produces the best output with the code it produces to track the stock price of Dollar General as it is functional and provides a URL to get the request from for the stock price itself. </w:t>
-      </w:r>
-      <w:proofErr w:type="spellStart"/>
-      <w:r>
-        <w:rPr>
-          <w:rFonts w:ascii="Times New Roman" w:hAnsi="Times New Roman" w:cs="Times New Roman"/>
-        </w:rPr>
-        <w:t>TinyDolphin</w:t>
-      </w:r>
-      <w:proofErr w:type="spellEnd"/>
-      <w:r>
-        <w:rPr>
-          <w:rFonts w:ascii="Times New Roman" w:hAnsi="Times New Roman" w:cs="Times New Roman"/>
-        </w:rPr>
-        <w:t xml:space="preserve"> and Reader-</w:t>
-      </w:r>
-      <w:proofErr w:type="spellStart"/>
-      <w:r>
-        <w:rPr>
-          <w:rFonts w:ascii="Times New Roman" w:hAnsi="Times New Roman" w:cs="Times New Roman"/>
-        </w:rPr>
-        <w:t>lm</w:t>
-      </w:r>
-      <w:proofErr w:type="spellEnd"/>
-      <w:r>
-        <w:rPr>
-          <w:rFonts w:ascii="Times New Roman" w:hAnsi="Times New Roman" w:cs="Times New Roman"/>
-        </w:rPr>
-        <w:t xml:space="preserve"> produce worse code as </w:t>
-      </w:r>
-      <w:proofErr w:type="spellStart"/>
-      <w:r>
-        <w:rPr>
-          <w:rFonts w:ascii="Times New Roman" w:hAnsi="Times New Roman" w:cs="Times New Roman"/>
-        </w:rPr>
-        <w:t>TinyDolphin</w:t>
-      </w:r>
-      <w:proofErr w:type="spellEnd"/>
-      <w:r>
-        <w:rPr>
-          <w:rFonts w:ascii="Times New Roman" w:hAnsi="Times New Roman" w:cs="Times New Roman"/>
-        </w:rPr>
-        <w:t xml:space="preserve"> does not check if the response is successful from the URL and does not use a dictionary for efficient code. Reader-</w:t>
-      </w:r>
-      <w:proofErr w:type="spellStart"/>
-      <w:r>
-        <w:rPr>
-          <w:rFonts w:ascii="Times New Roman" w:hAnsi="Times New Roman" w:cs="Times New Roman"/>
-        </w:rPr>
-        <w:t>lm’s</w:t>
-      </w:r>
-      <w:proofErr w:type="spellEnd"/>
-      <w:r>
-        <w:rPr>
-          <w:rFonts w:ascii="Times New Roman" w:hAnsi="Times New Roman" w:cs="Times New Roman"/>
-        </w:rPr>
-        <w:t xml:space="preserve"> output is incorrect and incomplete as there </w:t>
-      </w:r>
-      <w:r>
-        <w:rPr>
-          <w:rFonts w:ascii="Times New Roman" w:hAnsi="Times New Roman" w:cs="Times New Roman"/>
-        </w:rPr>
-        <w:t>must</w:t>
-      </w:r>
-      <w:r>
-        <w:rPr>
-          <w:rFonts w:ascii="Times New Roman" w:hAnsi="Times New Roman" w:cs="Times New Roman"/>
-        </w:rPr>
-        <w:t xml:space="preserve"> be other steps before loading the .</w:t>
-      </w:r>
-      <w:proofErr w:type="spellStart"/>
-      <w:r>
-        <w:rPr>
-          <w:rFonts w:ascii="Times New Roman" w:hAnsi="Times New Roman" w:cs="Times New Roman"/>
-        </w:rPr>
-        <w:t>json</w:t>
-      </w:r>
-      <w:proofErr w:type="spellEnd"/>
-      <w:r>
-        <w:rPr>
-          <w:rFonts w:ascii="Times New Roman" w:hAnsi="Times New Roman" w:cs="Times New Roman"/>
-        </w:rPr>
-        <w:t xml:space="preserve"> including writing the output to it and does not have error checks like if the response is successful which can produce or fail to produce an output showing the Dollar General stock price. </w:t>
-      </w:r>
-    </w:p>
-    <w:p>
-      <w:pPr>
-        <w:rPr>
-          <w:rFonts w:ascii="Times New Roman" w:hAnsi="Times New Roman" w:cs="Times New Roman"/>
-        </w:rPr>
-      </w:pPr>
-      <w:r>
-        <w:rPr>
-          <w:rFonts w:ascii="Times New Roman" w:hAnsi="Times New Roman" w:cs="Times New Roman"/>
-        </w:rPr>
-        <w:lastRenderedPageBreak/>
-        <w:t xml:space="preserve">For </w:t>
-      </w:r>
-      <w:r>
-        <w:rPr>
-          <w:rFonts w:ascii="Times New Roman" w:hAnsi="Times New Roman" w:cs="Times New Roman"/>
-        </w:rPr>
-        <w:t>creative</w:t>
-      </w:r>
-      <w:r>
-        <w:rPr>
-          <w:rFonts w:ascii="Times New Roman" w:hAnsi="Times New Roman" w:cs="Times New Roman"/>
-        </w:rPr>
-        <w:t xml:space="preserve"> writing, </w:t>
-      </w:r>
-      <w:proofErr w:type="spellStart"/>
-      <w:r>
-        <w:rPr>
-          <w:rFonts w:ascii="Times New Roman" w:hAnsi="Times New Roman" w:cs="Times New Roman"/>
-        </w:rPr>
-        <w:t>TinyLLama</w:t>
-      </w:r>
-      <w:proofErr w:type="spellEnd"/>
-      <w:r>
-        <w:rPr>
-          <w:rFonts w:ascii="Times New Roman" w:hAnsi="Times New Roman" w:cs="Times New Roman"/>
-        </w:rPr>
-        <w:t xml:space="preserve"> produces the most complete and compelling story as it follows the prompt with being unique and wacky while longest in length. </w:t>
-      </w:r>
-      <w:proofErr w:type="spellStart"/>
-      <w:r>
-        <w:rPr>
-          <w:rFonts w:ascii="Times New Roman" w:hAnsi="Times New Roman" w:cs="Times New Roman"/>
-        </w:rPr>
-        <w:t>TinyDolphin</w:t>
-      </w:r>
-      <w:proofErr w:type="spellEnd"/>
-      <w:r>
-        <w:rPr>
-          <w:rFonts w:ascii="Times New Roman" w:hAnsi="Times New Roman" w:cs="Times New Roman"/>
-        </w:rPr>
-        <w:t xml:space="preserve"> produces a good </w:t>
-      </w:r>
-      <w:r>
-        <w:rPr>
-          <w:rFonts w:ascii="Times New Roman" w:hAnsi="Times New Roman" w:cs="Times New Roman"/>
-        </w:rPr>
-        <w:t xml:space="preserve">story however, it is not as long or interesting as the </w:t>
-      </w:r>
-      <w:proofErr w:type="spellStart"/>
-      <w:r>
-        <w:rPr>
-          <w:rFonts w:ascii="Times New Roman" w:hAnsi="Times New Roman" w:cs="Times New Roman"/>
-        </w:rPr>
-        <w:t>TinyLLama</w:t>
-      </w:r>
-      <w:proofErr w:type="spellEnd"/>
-      <w:r>
-        <w:rPr>
-          <w:rFonts w:ascii="Times New Roman" w:hAnsi="Times New Roman" w:cs="Times New Roman"/>
-        </w:rPr>
-        <w:t xml:space="preserve"> version and feels even more generic. Reader-</w:t>
-      </w:r>
-      <w:proofErr w:type="spellStart"/>
-      <w:r>
-        <w:rPr>
-          <w:rFonts w:ascii="Times New Roman" w:hAnsi="Times New Roman" w:cs="Times New Roman"/>
-        </w:rPr>
-        <w:t>lm</w:t>
-      </w:r>
-      <w:proofErr w:type="spellEnd"/>
-      <w:r>
-        <w:rPr>
-          <w:rFonts w:ascii="Times New Roman" w:hAnsi="Times New Roman" w:cs="Times New Roman"/>
-        </w:rPr>
-        <w:t xml:space="preserve"> failed to produce a story and did not write anything informative or with substance which shows that the model </w:t>
-      </w:r>
-      <w:r>
-        <w:rPr>
-          <w:rFonts w:ascii="Times New Roman" w:hAnsi="Times New Roman" w:cs="Times New Roman"/>
-        </w:rPr>
-        <w:t>can’t generate</w:t>
-      </w:r>
-      <w:r>
-        <w:rPr>
-          <w:rFonts w:ascii="Times New Roman" w:hAnsi="Times New Roman" w:cs="Times New Roman"/>
-        </w:rPr>
-        <w:t xml:space="preserve"> a story or at least from a prompt. </w:t>
-      </w:r>
-    </w:p>
-    <w:p>
-      <w:pPr>
-        <w:rPr>
-          <w:rFonts w:ascii="Times New Roman" w:hAnsi="Times New Roman" w:cs="Times New Roman"/>
-        </w:rPr>
-      </w:pPr>
-      <w:r>
-        <w:rPr>
-          <w:rFonts w:ascii="Times New Roman" w:hAnsi="Times New Roman" w:cs="Times New Roman"/>
-        </w:rPr>
-        <w:t xml:space="preserve">In terms of the performance of the models, </w:t>
-      </w:r>
-      <w:proofErr w:type="spellStart"/>
-      <w:r>
-        <w:rPr>
-          <w:rFonts w:ascii="Times New Roman" w:hAnsi="Times New Roman" w:cs="Times New Roman"/>
-        </w:rPr>
-        <w:t>TinyLLama</w:t>
-      </w:r>
-      <w:proofErr w:type="spellEnd"/>
-      <w:r>
-        <w:rPr>
-          <w:rFonts w:ascii="Times New Roman" w:hAnsi="Times New Roman" w:cs="Times New Roman"/>
-        </w:rPr>
-        <w:t xml:space="preserve"> performed the best as it took the quickest to generate a response and used the least memory and CPU usage which makes it efficient and more workable for less powerful machines. Reader-</w:t>
-      </w:r>
-      <w:proofErr w:type="spellStart"/>
-      <w:r>
-        <w:rPr>
-          <w:rFonts w:ascii="Times New Roman" w:hAnsi="Times New Roman" w:cs="Times New Roman"/>
-        </w:rPr>
-        <w:t>lm</w:t>
-      </w:r>
-      <w:proofErr w:type="spellEnd"/>
-      <w:r>
-        <w:rPr>
-          <w:rFonts w:ascii="Times New Roman" w:hAnsi="Times New Roman" w:cs="Times New Roman"/>
-        </w:rPr>
-        <w:t xml:space="preserve"> performed the worst as it took the longest to generate a response and used the most amount of memory and CPU power which makes it inefficient and less workable for weaker machines, making it more usable on higher end machines. </w:t>
-      </w:r>
-    </w:p>
-    <w:p>
-      <w:pPr>
-        <w:rPr>
-          <w:rFonts w:ascii="Times New Roman" w:hAnsi="Times New Roman" w:cs="Times New Roman"/>
-        </w:rPr>
-      </w:pPr>
-      <w:r>
-        <w:rPr>
-          <w:rFonts w:ascii="Times New Roman" w:hAnsi="Times New Roman" w:cs="Times New Roman"/>
-        </w:rPr>
-        <w:t xml:space="preserve">In terms of the multilingual capabilities, I had a prompt where the models had to generate a paragraph in Hebrew, Japanese, and French and then had to translate it fully into English as the directions specified. </w:t>
-      </w:r>
-      <w:proofErr w:type="spellStart"/>
-      <w:r>
-        <w:rPr>
-          <w:rFonts w:ascii="Times New Roman" w:hAnsi="Times New Roman" w:cs="Times New Roman"/>
-        </w:rPr>
-        <w:t>TinyDolphin</w:t>
-      </w:r>
-      <w:proofErr w:type="spellEnd"/>
-      <w:r>
-        <w:rPr>
-          <w:rFonts w:ascii="Times New Roman" w:hAnsi="Times New Roman" w:cs="Times New Roman"/>
-        </w:rPr>
-        <w:t xml:space="preserve"> ended up accomplishing the task correctly while </w:t>
-      </w:r>
-      <w:proofErr w:type="spellStart"/>
-      <w:r>
-        <w:rPr>
-          <w:rFonts w:ascii="Times New Roman" w:hAnsi="Times New Roman" w:cs="Times New Roman"/>
-        </w:rPr>
-        <w:t>TinyLLama</w:t>
-      </w:r>
-      <w:proofErr w:type="spellEnd"/>
-      <w:r>
-        <w:rPr>
-          <w:rFonts w:ascii="Times New Roman" w:hAnsi="Times New Roman" w:cs="Times New Roman"/>
-        </w:rPr>
-        <w:t xml:space="preserve"> and Reader-</w:t>
-      </w:r>
-      <w:proofErr w:type="spellStart"/>
-      <w:r>
-        <w:rPr>
-          <w:rFonts w:ascii="Times New Roman" w:hAnsi="Times New Roman" w:cs="Times New Roman"/>
-        </w:rPr>
-        <w:t>lm</w:t>
-      </w:r>
-      <w:proofErr w:type="spellEnd"/>
-      <w:r>
-        <w:rPr>
-          <w:rFonts w:ascii="Times New Roman" w:hAnsi="Times New Roman" w:cs="Times New Roman"/>
-        </w:rPr>
-        <w:t xml:space="preserve"> </w:t>
-      </w:r>
-      <w:r>
-        <w:rPr>
-          <w:rFonts w:ascii="Times New Roman" w:hAnsi="Times New Roman" w:cs="Times New Roman"/>
-        </w:rPr>
-        <w:t>couldn’t</w:t>
-      </w:r>
-      <w:r>
-        <w:rPr>
-          <w:rFonts w:ascii="Times New Roman" w:hAnsi="Times New Roman" w:cs="Times New Roman"/>
-        </w:rPr>
-        <w:t xml:space="preserve"> complete it. </w:t>
-      </w:r>
-      <w:proofErr w:type="spellStart"/>
-      <w:r>
-        <w:rPr>
-          <w:rFonts w:ascii="Times New Roman" w:hAnsi="Times New Roman" w:cs="Times New Roman"/>
-        </w:rPr>
-        <w:t>TinyDolphin</w:t>
-      </w:r>
-      <w:proofErr w:type="spellEnd"/>
-      <w:r>
-        <w:rPr>
-          <w:rFonts w:ascii="Times New Roman" w:hAnsi="Times New Roman" w:cs="Times New Roman"/>
-        </w:rPr>
-        <w:t xml:space="preserve"> produced </w:t>
-      </w:r>
-      <w:r>
-        <w:rPr>
-          <w:rFonts w:ascii="Times New Roman" w:hAnsi="Times New Roman" w:cs="Times New Roman"/>
-        </w:rPr>
-        <w:t xml:space="preserve">the best response but has errors and doesn’t provide the correct translations which means that it struggles with language generation and detection. </w:t>
-      </w:r>
-      <w:proofErr w:type="spellStart"/>
-      <w:r>
-        <w:rPr>
-          <w:rFonts w:ascii="Times New Roman" w:hAnsi="Times New Roman" w:cs="Times New Roman"/>
-        </w:rPr>
-        <w:t>TinyLLama</w:t>
-      </w:r>
-      <w:proofErr w:type="spellEnd"/>
-      <w:r>
-        <w:rPr>
-          <w:rFonts w:ascii="Times New Roman" w:hAnsi="Times New Roman" w:cs="Times New Roman"/>
-        </w:rPr>
-        <w:t xml:space="preserve"> produced a full paragraph in Hebrew with an accurate English translation, but did not do Japanese and French as my prompt dictated. </w:t>
-      </w:r>
-      <w:r>
-        <w:rPr>
-          <w:rFonts w:ascii="Times New Roman" w:hAnsi="Times New Roman" w:cs="Times New Roman"/>
-        </w:rPr>
-        <w:t>Reader-</w:t>
-      </w:r>
-      <w:proofErr w:type="spellStart"/>
-      <w:r>
-        <w:rPr>
-          <w:rFonts w:ascii="Times New Roman" w:hAnsi="Times New Roman" w:cs="Times New Roman"/>
-        </w:rPr>
-        <w:t>lm</w:t>
-      </w:r>
-      <w:proofErr w:type="spellEnd"/>
-      <w:r>
-        <w:rPr>
-          <w:rFonts w:ascii="Times New Roman" w:hAnsi="Times New Roman" w:cs="Times New Roman"/>
-        </w:rPr>
-        <w:t xml:space="preserve"> failed to recognize my </w:t>
-      </w:r>
-      <w:r>
-        <w:rPr>
-          <w:rFonts w:ascii="Times New Roman" w:hAnsi="Times New Roman" w:cs="Times New Roman"/>
-        </w:rPr>
-        <w:t xml:space="preserve">prompt and generate an output which means that the model isn’t configured to understand different languages and provide a translation for them. </w:t>
-      </w:r>
-    </w:p>
-    <w:p>
-      <w:pPr>
-        <w:rPr>
-          <w:rFonts w:ascii="Times New Roman" w:hAnsi="Times New Roman" w:cs="Times New Roman"/>
-        </w:rPr>
-      </w:pPr>
-      <w:r>
-        <w:rPr>
-          <w:rFonts w:ascii="Times New Roman" w:hAnsi="Times New Roman" w:cs="Times New Roman"/>
-        </w:rPr>
-        <w:t xml:space="preserve">The evaluations provided were accurate and adhered to the format I requested which is a F to A scale although, they were lengthy and at times unclear which is inefficient and confusing for the user. </w:t>
-      </w:r>
-      <w:r>
-        <w:rPr>
-          <w:rFonts w:ascii="Times New Roman" w:hAnsi="Times New Roman" w:cs="Times New Roman"/>
-        </w:rPr>
-        <w:t xml:space="preserve">A standard or more complex model might perform better at evaluations, but the response given </w:t>
-      </w:r>
-      <w:r>
-        <w:rPr>
-          <w:rFonts w:ascii="Times New Roman" w:hAnsi="Times New Roman" w:cs="Times New Roman"/>
-        </w:rPr>
-        <w:t>is</w:t>
-      </w:r>
-      <w:r>
-        <w:rPr>
-          <w:rFonts w:ascii="Times New Roman" w:hAnsi="Times New Roman" w:cs="Times New Roman"/>
-        </w:rPr>
-        <w:t xml:space="preserve"> sufficient and clearly </w:t>
-      </w:r>
-      <w:r>
-        <w:rPr>
-          <w:rFonts w:ascii="Times New Roman" w:hAnsi="Times New Roman" w:cs="Times New Roman"/>
-        </w:rPr>
-        <w:t>judges</w:t>
-      </w:r>
-      <w:r>
-        <w:rPr>
-          <w:rFonts w:ascii="Times New Roman" w:hAnsi="Times New Roman" w:cs="Times New Roman"/>
-        </w:rPr>
-        <w:t xml:space="preserve"> the models at their core capabilities. </w:t>
-      </w:r>
-    </w:p>
-    <w:p>
-      <w:pPr>
-        <w:rPr>
-          <w:rFonts w:ascii="Times New Roman" w:hAnsi="Times New Roman" w:cs="Times New Roman"/>
-        </w:rPr>
-      </w:pPr>
-    </w:p>
-    <w:p>
-      <w:pPr>
+        <w:t>Prompts (handwritten by me):</w:t>
+      </w:r>
+    </w:p>
+    <w:p>
+      <w:pPr>
+        <w:rPr>
+          <w:rFonts w:ascii="Times New Roman" w:hAnsi="Times New Roman" w:cs="Times New Roman"/>
+        </w:rPr>
+      </w:pPr>
+      <w:r>
         <w:rPr>
           <w:rFonts w:ascii="Times New Roman" w:hAnsi="Times New Roman" w:cs="Times New Roman"/>
           <w:b/>
           <w:bCs/>
         </w:rPr>
+        <w:t>Text Summarization:</w:t>
+      </w:r>
+      <w:r>
+        <w:rPr>
+          <w:rFonts w:ascii="Times New Roman" w:hAnsi="Times New Roman" w:cs="Times New Roman"/>
+        </w:rPr>
+        <w:t xml:space="preserve"> “</w:t>
+      </w:r>
+      <w:r>
+        <w:rPr>
+          <w:rFonts w:ascii="Times New Roman" w:hAnsi="Times New Roman" w:cs="Times New Roman"/>
+        </w:rPr>
+        <w:t>Summarize the following text about Jewish delis in NYC, focusing on their history, culture, and current challenges</w:t>
+      </w:r>
+      <w:r>
+        <w:rPr>
+          <w:rFonts w:ascii="Times New Roman" w:hAnsi="Times New Roman" w:cs="Times New Roman"/>
+        </w:rPr>
+        <w:t>”</w:t>
+      </w:r>
+    </w:p>
+    <w:p>
+      <w:pPr>
+        <w:rPr>
+          <w:rFonts w:ascii="Times New Roman" w:hAnsi="Times New Roman" w:cs="Times New Roman"/>
+        </w:rPr>
       </w:pPr>
       <w:r>
         <w:rPr>
@@ -1301,6 +890,969 @@
           <w:b/>
           <w:bCs/>
         </w:rPr>
+        <w:t>Simple Code Generation:</w:t>
+      </w:r>
+      <w:r>
+        <w:rPr>
+          <w:rFonts w:ascii="Times New Roman" w:hAnsi="Times New Roman" w:cs="Times New Roman"/>
+        </w:rPr>
+        <w:t xml:space="preserve"> </w:t>
+      </w:r>
+      <w:r>
+        <w:rPr>
+          <w:rFonts w:ascii="Times New Roman" w:hAnsi="Times New Roman" w:cs="Times New Roman"/>
+        </w:rPr>
+        <w:t>“</w:t>
+      </w:r>
+      <w:r>
+        <w:rPr>
+          <w:rFonts w:ascii="Times New Roman" w:hAnsi="Times New Roman" w:cs="Times New Roman"/>
+        </w:rPr>
+        <w:t xml:space="preserve">Generate code based </w:t>
+      </w:r>
+      <w:proofErr w:type="gramStart"/>
+      <w:r>
+        <w:rPr>
+          <w:rFonts w:ascii="Times New Roman" w:hAnsi="Times New Roman" w:cs="Times New Roman"/>
+        </w:rPr>
+        <w:t>off of</w:t>
+      </w:r>
+      <w:proofErr w:type="gramEnd"/>
+      <w:r>
+        <w:rPr>
+          <w:rFonts w:ascii="Times New Roman" w:hAnsi="Times New Roman" w:cs="Times New Roman"/>
+        </w:rPr>
+        <w:t xml:space="preserve"> the prompt</w:t>
+      </w:r>
+      <w:r>
+        <w:rPr>
+          <w:rFonts w:ascii="Times New Roman" w:hAnsi="Times New Roman" w:cs="Times New Roman"/>
+        </w:rPr>
+        <w:t>.</w:t>
+      </w:r>
+      <w:r>
+        <w:rPr>
+          <w:rFonts w:ascii="Times New Roman" w:hAnsi="Times New Roman" w:cs="Times New Roman"/>
+        </w:rPr>
+        <w:t xml:space="preserve"> </w:t>
+      </w:r>
+      <w:r>
+        <w:rPr>
+          <w:rFonts w:ascii="Times New Roman" w:hAnsi="Times New Roman" w:cs="Times New Roman"/>
+        </w:rPr>
+        <w:t>Generate a simple function that can pull the latest information about the Dollar General stock</w:t>
+      </w:r>
+      <w:r>
+        <w:rPr>
+          <w:rFonts w:ascii="Times New Roman" w:hAnsi="Times New Roman" w:cs="Times New Roman"/>
+        </w:rPr>
+        <w:t>”</w:t>
+      </w:r>
+    </w:p>
+    <w:p>
+      <w:pPr>
+        <w:rPr>
+          <w:rFonts w:ascii="Times New Roman" w:hAnsi="Times New Roman" w:cs="Times New Roman"/>
+        </w:rPr>
+      </w:pPr>
+      <w:r>
+        <w:rPr>
+          <w:rFonts w:ascii="Times New Roman" w:hAnsi="Times New Roman" w:cs="Times New Roman"/>
+          <w:b/>
+          <w:bCs/>
+        </w:rPr>
+        <w:t>Creative Writing:</w:t>
+      </w:r>
+      <w:r>
+        <w:rPr>
+          <w:rFonts w:ascii="Times New Roman" w:hAnsi="Times New Roman" w:cs="Times New Roman"/>
+        </w:rPr>
+        <w:t xml:space="preserve"> </w:t>
+      </w:r>
+      <w:r>
+        <w:rPr>
+          <w:rFonts w:ascii="Times New Roman" w:hAnsi="Times New Roman" w:cs="Times New Roman"/>
+        </w:rPr>
+        <w:t>“</w:t>
+      </w:r>
+      <w:r>
+        <w:rPr>
+          <w:rFonts w:ascii="Times New Roman" w:hAnsi="Times New Roman" w:cs="Times New Roman"/>
+        </w:rPr>
+        <w:t xml:space="preserve">Generate a short story based </w:t>
+      </w:r>
+      <w:proofErr w:type="gramStart"/>
+      <w:r>
+        <w:rPr>
+          <w:rFonts w:ascii="Times New Roman" w:hAnsi="Times New Roman" w:cs="Times New Roman"/>
+        </w:rPr>
+        <w:t>off of</w:t>
+      </w:r>
+      <w:proofErr w:type="gramEnd"/>
+      <w:r>
+        <w:rPr>
+          <w:rFonts w:ascii="Times New Roman" w:hAnsi="Times New Roman" w:cs="Times New Roman"/>
+        </w:rPr>
+        <w:t xml:space="preserve"> a unique prompt</w:t>
+      </w:r>
+      <w:r>
+        <w:rPr>
+          <w:rFonts w:ascii="Times New Roman" w:hAnsi="Times New Roman" w:cs="Times New Roman"/>
+        </w:rPr>
+        <w:t xml:space="preserve">. </w:t>
+      </w:r>
+      <w:r>
+        <w:rPr>
+          <w:rFonts w:ascii="Times New Roman" w:hAnsi="Times New Roman" w:cs="Times New Roman"/>
+        </w:rPr>
+        <w:t xml:space="preserve">Generate a short story that follows the adventures of Sonic the Hedgehog as he </w:t>
+      </w:r>
+      <w:proofErr w:type="gramStart"/>
+      <w:r>
+        <w:rPr>
+          <w:rFonts w:ascii="Times New Roman" w:hAnsi="Times New Roman" w:cs="Times New Roman"/>
+        </w:rPr>
+        <w:t>falls down</w:t>
+      </w:r>
+      <w:proofErr w:type="gramEnd"/>
+      <w:r>
+        <w:rPr>
+          <w:rFonts w:ascii="Times New Roman" w:hAnsi="Times New Roman" w:cs="Times New Roman"/>
+        </w:rPr>
+        <w:t xml:space="preserve"> from grace and Shadow</w:t>
+      </w:r>
+      <w:r>
+        <w:rPr>
+          <w:rFonts w:ascii="Times New Roman" w:hAnsi="Times New Roman" w:cs="Times New Roman"/>
+        </w:rPr>
+        <w:t xml:space="preserve"> </w:t>
+      </w:r>
+      <w:r>
+        <w:rPr>
+          <w:rFonts w:ascii="Times New Roman" w:hAnsi="Times New Roman" w:cs="Times New Roman"/>
+        </w:rPr>
+        <w:t>ends up replacing him. Make it funny too and don't be afraid to get wacky with it!</w:t>
+      </w:r>
+      <w:r>
+        <w:rPr>
+          <w:rFonts w:ascii="Times New Roman" w:hAnsi="Times New Roman" w:cs="Times New Roman"/>
+        </w:rPr>
+        <w:t>”</w:t>
+      </w:r>
+    </w:p>
+    <w:p>
+      <w:pPr>
+        <w:rPr>
+          <w:rFonts w:ascii="Times New Roman" w:hAnsi="Times New Roman" w:cs="Times New Roman"/>
+        </w:rPr>
+      </w:pPr>
+      <w:r>
+        <w:rPr>
+          <w:rFonts w:ascii="Times New Roman" w:hAnsi="Times New Roman" w:cs="Times New Roman"/>
+          <w:b/>
+          <w:bCs/>
+        </w:rPr>
+        <w:t>Multilingual:</w:t>
+      </w:r>
+      <w:r>
+        <w:rPr>
+          <w:rFonts w:ascii="Times New Roman" w:hAnsi="Times New Roman" w:cs="Times New Roman"/>
+        </w:rPr>
+        <w:t xml:space="preserve"> </w:t>
+      </w:r>
+      <w:r>
+        <w:rPr>
+          <w:rFonts w:ascii="Times New Roman" w:hAnsi="Times New Roman" w:cs="Times New Roman"/>
+        </w:rPr>
+        <w:t>“</w:t>
+      </w:r>
+      <w:r>
+        <w:rPr>
+          <w:rFonts w:ascii="Times New Roman" w:hAnsi="Times New Roman" w:cs="Times New Roman"/>
+        </w:rPr>
+        <w:t>Generate paragraphs in 3 SPECIFIED languages and translate them all to English. Show both original language and translation to English</w:t>
+      </w:r>
+      <w:r>
+        <w:rPr>
+          <w:rFonts w:ascii="Times New Roman" w:hAnsi="Times New Roman" w:cs="Times New Roman"/>
+        </w:rPr>
+        <w:t xml:space="preserve">. </w:t>
+      </w:r>
+      <w:r>
+        <w:rPr>
+          <w:rFonts w:ascii="Times New Roman" w:hAnsi="Times New Roman" w:cs="Times New Roman"/>
+        </w:rPr>
+        <w:t>Generate a paragraph in Hebrew, Japanese, and French and then translate it to English.</w:t>
+      </w:r>
+      <w:r>
+        <w:rPr>
+          <w:rFonts w:ascii="Times New Roman" w:hAnsi="Times New Roman" w:cs="Times New Roman"/>
+        </w:rPr>
+        <w:t xml:space="preserve"> </w:t>
+      </w:r>
+      <w:r>
+        <w:rPr>
+          <w:rFonts w:ascii="Times New Roman" w:hAnsi="Times New Roman" w:cs="Times New Roman"/>
+        </w:rPr>
+        <w:t>Show both the paragraph in the original language and translation in English.</w:t>
+      </w:r>
+      <w:r>
+        <w:rPr>
+          <w:rFonts w:ascii="Times New Roman" w:hAnsi="Times New Roman" w:cs="Times New Roman"/>
+        </w:rPr>
+        <w:t>”</w:t>
+      </w:r>
+    </w:p>
+    <w:p>
+      <w:pPr>
+        <w:rPr>
+          <w:rFonts w:ascii="Times New Roman" w:hAnsi="Times New Roman" w:cs="Times New Roman"/>
+        </w:rPr>
+      </w:pPr>
+    </w:p>
+    <w:p>
+      <w:pPr>
+        <w:rPr>
+          <w:rFonts w:ascii="Times New Roman" w:hAnsi="Times New Roman" w:cs="Times New Roman"/>
+          <w:b/>
+          <w:bCs/>
+        </w:rPr>
+      </w:pPr>
+      <w:r>
+        <w:rPr>
+          <w:rFonts w:ascii="Times New Roman" w:hAnsi="Times New Roman" w:cs="Times New Roman"/>
+          <w:b/>
+          <w:bCs/>
+        </w:rPr>
+        <w:lastRenderedPageBreak/>
+        <w:t xml:space="preserve">Evaluations: </w:t>
+      </w:r>
+    </w:p>
+    <w:p>
+      <w:pPr>
+        <w:rPr>
+          <w:rFonts w:ascii="Times New Roman" w:hAnsi="Times New Roman" w:cs="Times New Roman"/>
+        </w:rPr>
+      </w:pPr>
+      <w:proofErr w:type="spellStart"/>
+      <w:r>
+        <w:rPr>
+          <w:rFonts w:ascii="Times New Roman" w:hAnsi="Times New Roman" w:cs="Times New Roman"/>
+        </w:rPr>
+        <w:t>f"As</w:t>
+      </w:r>
+      <w:proofErr w:type="spellEnd"/>
+      <w:r>
+        <w:rPr>
+          <w:rFonts w:ascii="Times New Roman" w:hAnsi="Times New Roman" w:cs="Times New Roman"/>
+        </w:rPr>
+        <w:t xml:space="preserve"> a grader, rate the following {task} response for its quality and accuracy of truthful information."</w:t>
+      </w:r>
+    </w:p>
+    <w:p>
+      <w:pPr>
+        <w:rPr>
+          <w:rFonts w:ascii="Times New Roman" w:hAnsi="Times New Roman" w:cs="Times New Roman"/>
+        </w:rPr>
+      </w:pPr>
+      <w:r>
+        <w:rPr>
+          <w:rFonts w:ascii="Times New Roman" w:hAnsi="Times New Roman" w:cs="Times New Roman"/>
+        </w:rPr>
+        <w:t xml:space="preserve"> </w:t>
+      </w:r>
+      <w:proofErr w:type="spellStart"/>
+      <w:r>
+        <w:rPr>
+          <w:rFonts w:ascii="Times New Roman" w:hAnsi="Times New Roman" w:cs="Times New Roman"/>
+        </w:rPr>
+        <w:t>f"</w:t>
+      </w:r>
+      <w:proofErr w:type="gramStart"/>
+      <w:r>
+        <w:rPr>
+          <w:rFonts w:ascii="Times New Roman" w:hAnsi="Times New Roman" w:cs="Times New Roman"/>
+        </w:rPr>
+        <w:t>Prompt</w:t>
+      </w:r>
+      <w:proofErr w:type="spellEnd"/>
+      <w:r>
+        <w:rPr>
+          <w:rFonts w:ascii="Times New Roman" w:hAnsi="Times New Roman" w:cs="Times New Roman"/>
+        </w:rPr>
+        <w:t>: {</w:t>
+      </w:r>
+      <w:proofErr w:type="gramEnd"/>
+      <w:r>
+        <w:rPr>
+          <w:rFonts w:ascii="Times New Roman" w:hAnsi="Times New Roman" w:cs="Times New Roman"/>
+        </w:rPr>
+        <w:t>prompt}\n\</w:t>
+      </w:r>
+      <w:proofErr w:type="spellStart"/>
+      <w:r>
+        <w:rPr>
+          <w:rFonts w:ascii="Times New Roman" w:hAnsi="Times New Roman" w:cs="Times New Roman"/>
+        </w:rPr>
+        <w:t>nResponse</w:t>
+      </w:r>
+      <w:proofErr w:type="spellEnd"/>
+      <w:r>
+        <w:rPr>
+          <w:rFonts w:ascii="Times New Roman" w:hAnsi="Times New Roman" w:cs="Times New Roman"/>
+        </w:rPr>
+        <w:t>: {response}\n\</w:t>
+      </w:r>
+      <w:proofErr w:type="spellStart"/>
+      <w:r>
+        <w:rPr>
+          <w:rFonts w:ascii="Times New Roman" w:hAnsi="Times New Roman" w:cs="Times New Roman"/>
+        </w:rPr>
+        <w:t>nProvide</w:t>
+      </w:r>
+      <w:proofErr w:type="spellEnd"/>
+      <w:r>
+        <w:rPr>
+          <w:rFonts w:ascii="Times New Roman" w:hAnsi="Times New Roman" w:cs="Times New Roman"/>
+        </w:rPr>
+        <w:t xml:space="preserve"> a letter grade from F to A and </w:t>
+      </w:r>
+      <w:proofErr w:type="spellStart"/>
+      <w:proofErr w:type="gramStart"/>
+      <w:r>
+        <w:rPr>
+          <w:rFonts w:ascii="Times New Roman" w:hAnsi="Times New Roman" w:cs="Times New Roman"/>
+        </w:rPr>
+        <w:t>a</w:t>
+      </w:r>
+      <w:proofErr w:type="spellEnd"/>
+      <w:proofErr w:type="gramEnd"/>
+      <w:r>
+        <w:rPr>
+          <w:rFonts w:ascii="Times New Roman" w:hAnsi="Times New Roman" w:cs="Times New Roman"/>
+        </w:rPr>
+        <w:t xml:space="preserve"> explanation behind decision."</w:t>
+      </w:r>
+    </w:p>
+    <w:p>
+      <w:pPr>
+        <w:rPr>
+          <w:rFonts w:ascii="Times New Roman" w:hAnsi="Times New Roman" w:cs="Times New Roman"/>
+        </w:rPr>
+      </w:pPr>
+      <w:proofErr w:type="spellStart"/>
+      <w:r>
+        <w:rPr>
+          <w:rFonts w:ascii="Times New Roman" w:hAnsi="Times New Roman" w:cs="Times New Roman"/>
+        </w:rPr>
+        <w:t>f</w:t>
+      </w:r>
+      <w:r>
+        <w:rPr>
+          <w:rFonts w:ascii="Times New Roman" w:hAnsi="Times New Roman" w:cs="Times New Roman"/>
+        </w:rPr>
+        <w:t>"Only</w:t>
+      </w:r>
+      <w:proofErr w:type="spellEnd"/>
+      <w:r>
+        <w:rPr>
+          <w:rFonts w:ascii="Times New Roman" w:hAnsi="Times New Roman" w:cs="Times New Roman"/>
+        </w:rPr>
+        <w:t xml:space="preserve"> grade on the F to A scale and do not use numerical values. Please grade accordingly like a human."</w:t>
+      </w:r>
+    </w:p>
+    <w:p>
+      <w:pPr>
+        <w:rPr>
+          <w:rFonts w:ascii="Times New Roman" w:hAnsi="Times New Roman" w:cs="Times New Roman"/>
+        </w:rPr>
+      </w:pPr>
+    </w:p>
+    <w:p>
+      <w:pPr>
+        <w:rPr>
+          <w:rFonts w:ascii="Times New Roman" w:hAnsi="Times New Roman" w:cs="Times New Roman"/>
+        </w:rPr>
+      </w:pPr>
+      <w:r>
+        <w:rPr>
+          <w:rFonts w:ascii="Times New Roman" w:hAnsi="Times New Roman" w:cs="Times New Roman"/>
+        </w:rPr>
+        <w:t xml:space="preserve">For the basic exploration tasks and the focused experimentation with the multilingual capabilities of the LLM models, I found all three models to work and to be effective albeit, differences in response quality, resource management, and evaluation metrics. </w:t>
+      </w:r>
+      <w:r>
+        <w:rPr>
+          <w:rFonts w:ascii="Times New Roman" w:hAnsi="Times New Roman" w:cs="Times New Roman"/>
+        </w:rPr>
+        <w:t xml:space="preserve">The general questions, defined by Q&amp;A, were all answered in detail, but </w:t>
+      </w:r>
+      <w:proofErr w:type="spellStart"/>
+      <w:r>
+        <w:rPr>
+          <w:rFonts w:ascii="Times New Roman" w:hAnsi="Times New Roman" w:cs="Times New Roman"/>
+        </w:rPr>
+        <w:t>TinyDolphin</w:t>
+      </w:r>
+      <w:proofErr w:type="spellEnd"/>
+      <w:r>
+        <w:rPr>
+          <w:rFonts w:ascii="Times New Roman" w:hAnsi="Times New Roman" w:cs="Times New Roman"/>
+        </w:rPr>
+        <w:t xml:space="preserve"> has the worst quality answer out of the three models with Reader-</w:t>
+      </w:r>
+      <w:proofErr w:type="spellStart"/>
+      <w:r>
+        <w:rPr>
+          <w:rFonts w:ascii="Times New Roman" w:hAnsi="Times New Roman" w:cs="Times New Roman"/>
+        </w:rPr>
+        <w:t>lm</w:t>
+      </w:r>
+      <w:proofErr w:type="spellEnd"/>
+      <w:r>
+        <w:rPr>
+          <w:rFonts w:ascii="Times New Roman" w:hAnsi="Times New Roman" w:cs="Times New Roman"/>
+        </w:rPr>
+        <w:t xml:space="preserve"> having the best quality answer. </w:t>
+      </w:r>
+      <w:proofErr w:type="spellStart"/>
+      <w:r>
+        <w:rPr>
+          <w:rFonts w:ascii="Times New Roman" w:hAnsi="Times New Roman" w:cs="Times New Roman"/>
+        </w:rPr>
+        <w:t>TinyLLama</w:t>
+      </w:r>
+      <w:proofErr w:type="spellEnd"/>
+      <w:r>
+        <w:rPr>
+          <w:rFonts w:ascii="Times New Roman" w:hAnsi="Times New Roman" w:cs="Times New Roman"/>
+        </w:rPr>
+        <w:t xml:space="preserve"> is in the middle as it does provide a quality answer, but Reader-</w:t>
+      </w:r>
+      <w:proofErr w:type="spellStart"/>
+      <w:r>
+        <w:rPr>
+          <w:rFonts w:ascii="Times New Roman" w:hAnsi="Times New Roman" w:cs="Times New Roman"/>
+        </w:rPr>
+        <w:t>lm</w:t>
+      </w:r>
+      <w:proofErr w:type="spellEnd"/>
+      <w:r>
+        <w:rPr>
+          <w:rFonts w:ascii="Times New Roman" w:hAnsi="Times New Roman" w:cs="Times New Roman"/>
+        </w:rPr>
+        <w:t xml:space="preserve"> still includes more detail and pulls from actual internet sources, so the user can read about additional information. </w:t>
+      </w:r>
+    </w:p>
+    <w:p>
+      <w:pPr>
+        <w:rPr>
+          <w:rFonts w:ascii="Times New Roman" w:hAnsi="Times New Roman" w:cs="Times New Roman"/>
+        </w:rPr>
+      </w:pPr>
+      <w:r>
+        <w:rPr>
+          <w:rFonts w:ascii="Times New Roman" w:hAnsi="Times New Roman" w:cs="Times New Roman"/>
+        </w:rPr>
+        <w:t xml:space="preserve">For the text summarization, </w:t>
+      </w:r>
+      <w:proofErr w:type="spellStart"/>
+      <w:r>
+        <w:rPr>
+          <w:rFonts w:ascii="Times New Roman" w:hAnsi="Times New Roman" w:cs="Times New Roman"/>
+        </w:rPr>
+        <w:t>TinyDolphin</w:t>
+      </w:r>
+      <w:proofErr w:type="spellEnd"/>
+      <w:r>
+        <w:rPr>
+          <w:rFonts w:ascii="Times New Roman" w:hAnsi="Times New Roman" w:cs="Times New Roman"/>
+        </w:rPr>
+        <w:t xml:space="preserve"> surprisingly performs the best as it has the shortest summary and does not copy everything word for word which is sufficient for a realistic summary. </w:t>
+      </w:r>
+      <w:proofErr w:type="spellStart"/>
+      <w:r>
+        <w:rPr>
+          <w:rFonts w:ascii="Times New Roman" w:hAnsi="Times New Roman" w:cs="Times New Roman"/>
+        </w:rPr>
+        <w:t>TinyLLama</w:t>
+      </w:r>
+      <w:proofErr w:type="spellEnd"/>
+      <w:r>
+        <w:rPr>
+          <w:rFonts w:ascii="Times New Roman" w:hAnsi="Times New Roman" w:cs="Times New Roman"/>
+        </w:rPr>
+        <w:t xml:space="preserve"> performs well, but the summary is longer than </w:t>
+      </w:r>
+      <w:proofErr w:type="spellStart"/>
+      <w:r>
+        <w:rPr>
+          <w:rFonts w:ascii="Times New Roman" w:hAnsi="Times New Roman" w:cs="Times New Roman"/>
+        </w:rPr>
+        <w:t>TinyDolphin</w:t>
+      </w:r>
+      <w:proofErr w:type="spellEnd"/>
+      <w:r>
+        <w:rPr>
+          <w:rFonts w:ascii="Times New Roman" w:hAnsi="Times New Roman" w:cs="Times New Roman"/>
+        </w:rPr>
+        <w:t xml:space="preserve"> and reads more from the text I hard coded in than producing a realistic summary. Reader-</w:t>
+      </w:r>
+      <w:proofErr w:type="spellStart"/>
+      <w:r>
+        <w:rPr>
+          <w:rFonts w:ascii="Times New Roman" w:hAnsi="Times New Roman" w:cs="Times New Roman"/>
+        </w:rPr>
+        <w:t>lm</w:t>
+      </w:r>
+      <w:proofErr w:type="spellEnd"/>
+      <w:r>
+        <w:rPr>
+          <w:rFonts w:ascii="Times New Roman" w:hAnsi="Times New Roman" w:cs="Times New Roman"/>
+        </w:rPr>
+        <w:t xml:space="preserve"> performs the worst as it fails to summarize the text and only copies it down as a summary which is bad and doesn’t constitute a realistic summary. </w:t>
+      </w:r>
+    </w:p>
+    <w:p>
+      <w:pPr>
+        <w:rPr>
+          <w:rFonts w:ascii="Times New Roman" w:hAnsi="Times New Roman" w:cs="Times New Roman"/>
+        </w:rPr>
+      </w:pPr>
+      <w:r>
+        <w:rPr>
+          <w:rFonts w:ascii="Times New Roman" w:hAnsi="Times New Roman" w:cs="Times New Roman"/>
+        </w:rPr>
+        <w:t xml:space="preserve">For the simple code generation, </w:t>
+      </w:r>
+      <w:proofErr w:type="spellStart"/>
+      <w:r>
+        <w:rPr>
+          <w:rFonts w:ascii="Times New Roman" w:hAnsi="Times New Roman" w:cs="Times New Roman"/>
+        </w:rPr>
+        <w:t>TinyLLama</w:t>
+      </w:r>
+      <w:proofErr w:type="spellEnd"/>
+      <w:r>
+        <w:rPr>
+          <w:rFonts w:ascii="Times New Roman" w:hAnsi="Times New Roman" w:cs="Times New Roman"/>
+        </w:rPr>
+        <w:t xml:space="preserve"> produces the best output with the code it produces to track the stock price of Dollar General as it is functional and provides a URL to get the request from for the stock price itself. </w:t>
+      </w:r>
+      <w:proofErr w:type="spellStart"/>
+      <w:r>
+        <w:rPr>
+          <w:rFonts w:ascii="Times New Roman" w:hAnsi="Times New Roman" w:cs="Times New Roman"/>
+        </w:rPr>
+        <w:t>TinyDolphin</w:t>
+      </w:r>
+      <w:proofErr w:type="spellEnd"/>
+      <w:r>
+        <w:rPr>
+          <w:rFonts w:ascii="Times New Roman" w:hAnsi="Times New Roman" w:cs="Times New Roman"/>
+        </w:rPr>
+        <w:t xml:space="preserve"> and Reader-</w:t>
+      </w:r>
+      <w:proofErr w:type="spellStart"/>
+      <w:r>
+        <w:rPr>
+          <w:rFonts w:ascii="Times New Roman" w:hAnsi="Times New Roman" w:cs="Times New Roman"/>
+        </w:rPr>
+        <w:t>lm</w:t>
+      </w:r>
+      <w:proofErr w:type="spellEnd"/>
+      <w:r>
+        <w:rPr>
+          <w:rFonts w:ascii="Times New Roman" w:hAnsi="Times New Roman" w:cs="Times New Roman"/>
+        </w:rPr>
+        <w:t xml:space="preserve"> produce worse code as </w:t>
+      </w:r>
+      <w:proofErr w:type="spellStart"/>
+      <w:r>
+        <w:rPr>
+          <w:rFonts w:ascii="Times New Roman" w:hAnsi="Times New Roman" w:cs="Times New Roman"/>
+        </w:rPr>
+        <w:t>TinyDolphin</w:t>
+      </w:r>
+      <w:proofErr w:type="spellEnd"/>
+      <w:r>
+        <w:rPr>
+          <w:rFonts w:ascii="Times New Roman" w:hAnsi="Times New Roman" w:cs="Times New Roman"/>
+        </w:rPr>
+        <w:t xml:space="preserve"> does not check if the response is successful from the URL and does not use a dictionary for efficient code. Reader-</w:t>
+      </w:r>
+      <w:proofErr w:type="spellStart"/>
+      <w:r>
+        <w:rPr>
+          <w:rFonts w:ascii="Times New Roman" w:hAnsi="Times New Roman" w:cs="Times New Roman"/>
+        </w:rPr>
+        <w:t>lm’s</w:t>
+      </w:r>
+      <w:proofErr w:type="spellEnd"/>
+      <w:r>
+        <w:rPr>
+          <w:rFonts w:ascii="Times New Roman" w:hAnsi="Times New Roman" w:cs="Times New Roman"/>
+        </w:rPr>
+        <w:t xml:space="preserve"> output is incorrect and incomplete as there </w:t>
+      </w:r>
+      <w:r>
+        <w:rPr>
+          <w:rFonts w:ascii="Times New Roman" w:hAnsi="Times New Roman" w:cs="Times New Roman"/>
+        </w:rPr>
+        <w:t>must</w:t>
+      </w:r>
+      <w:r>
+        <w:rPr>
+          <w:rFonts w:ascii="Times New Roman" w:hAnsi="Times New Roman" w:cs="Times New Roman"/>
+        </w:rPr>
+        <w:t xml:space="preserve"> be other steps before loading the .</w:t>
+      </w:r>
+      <w:proofErr w:type="spellStart"/>
+      <w:r>
+        <w:rPr>
+          <w:rFonts w:ascii="Times New Roman" w:hAnsi="Times New Roman" w:cs="Times New Roman"/>
+        </w:rPr>
+        <w:t>json</w:t>
+      </w:r>
+      <w:proofErr w:type="spellEnd"/>
+      <w:r>
+        <w:rPr>
+          <w:rFonts w:ascii="Times New Roman" w:hAnsi="Times New Roman" w:cs="Times New Roman"/>
+        </w:rPr>
+        <w:t xml:space="preserve"> including writing the output to it and does not have error checks like if the response is successful which can produce or fail to produce an output showing the Dollar General stock price. </w:t>
+      </w:r>
+    </w:p>
+    <w:p>
+      <w:pPr>
+        <w:rPr>
+          <w:rFonts w:ascii="Times New Roman" w:hAnsi="Times New Roman" w:cs="Times New Roman"/>
+        </w:rPr>
+      </w:pPr>
+      <w:r>
+        <w:rPr>
+          <w:rFonts w:ascii="Times New Roman" w:hAnsi="Times New Roman" w:cs="Times New Roman"/>
+        </w:rPr>
+        <w:t xml:space="preserve">For </w:t>
+      </w:r>
+      <w:r>
+        <w:rPr>
+          <w:rFonts w:ascii="Times New Roman" w:hAnsi="Times New Roman" w:cs="Times New Roman"/>
+        </w:rPr>
+        <w:t>creative</w:t>
+      </w:r>
+      <w:r>
+        <w:rPr>
+          <w:rFonts w:ascii="Times New Roman" w:hAnsi="Times New Roman" w:cs="Times New Roman"/>
+        </w:rPr>
+        <w:t xml:space="preserve"> writing, </w:t>
+      </w:r>
+      <w:proofErr w:type="spellStart"/>
+      <w:r>
+        <w:rPr>
+          <w:rFonts w:ascii="Times New Roman" w:hAnsi="Times New Roman" w:cs="Times New Roman"/>
+        </w:rPr>
+        <w:t>TinyLLama</w:t>
+      </w:r>
+      <w:proofErr w:type="spellEnd"/>
+      <w:r>
+        <w:rPr>
+          <w:rFonts w:ascii="Times New Roman" w:hAnsi="Times New Roman" w:cs="Times New Roman"/>
+        </w:rPr>
+        <w:t xml:space="preserve"> produces the most complete and compelling story as it follows the prompt with being unique and wacky while longest in length. </w:t>
+      </w:r>
+      <w:proofErr w:type="spellStart"/>
+      <w:r>
+        <w:rPr>
+          <w:rFonts w:ascii="Times New Roman" w:hAnsi="Times New Roman" w:cs="Times New Roman"/>
+        </w:rPr>
+        <w:t>TinyDolphin</w:t>
+      </w:r>
+      <w:proofErr w:type="spellEnd"/>
+      <w:r>
+        <w:rPr>
+          <w:rFonts w:ascii="Times New Roman" w:hAnsi="Times New Roman" w:cs="Times New Roman"/>
+        </w:rPr>
+        <w:t xml:space="preserve"> produces a good </w:t>
+      </w:r>
+      <w:r>
+        <w:rPr>
+          <w:rFonts w:ascii="Times New Roman" w:hAnsi="Times New Roman" w:cs="Times New Roman"/>
+        </w:rPr>
+        <w:t xml:space="preserve">story however, it is not as long or interesting as the </w:t>
+      </w:r>
+      <w:proofErr w:type="spellStart"/>
+      <w:r>
+        <w:rPr>
+          <w:rFonts w:ascii="Times New Roman" w:hAnsi="Times New Roman" w:cs="Times New Roman"/>
+        </w:rPr>
+        <w:t>TinyLLama</w:t>
+      </w:r>
+      <w:proofErr w:type="spellEnd"/>
+      <w:r>
+        <w:rPr>
+          <w:rFonts w:ascii="Times New Roman" w:hAnsi="Times New Roman" w:cs="Times New Roman"/>
+        </w:rPr>
+        <w:t xml:space="preserve"> version and feels even more generic. Reader-</w:t>
+      </w:r>
+      <w:proofErr w:type="spellStart"/>
+      <w:r>
+        <w:rPr>
+          <w:rFonts w:ascii="Times New Roman" w:hAnsi="Times New Roman" w:cs="Times New Roman"/>
+        </w:rPr>
+        <w:t>lm</w:t>
+      </w:r>
+      <w:proofErr w:type="spellEnd"/>
+      <w:r>
+        <w:rPr>
+          <w:rFonts w:ascii="Times New Roman" w:hAnsi="Times New Roman" w:cs="Times New Roman"/>
+        </w:rPr>
+        <w:t xml:space="preserve"> failed to produce a story and did not write anything informative or with substance which shows that the model </w:t>
+      </w:r>
+      <w:r>
+        <w:rPr>
+          <w:rFonts w:ascii="Times New Roman" w:hAnsi="Times New Roman" w:cs="Times New Roman"/>
+        </w:rPr>
+        <w:t>can’t generate</w:t>
+      </w:r>
+      <w:r>
+        <w:rPr>
+          <w:rFonts w:ascii="Times New Roman" w:hAnsi="Times New Roman" w:cs="Times New Roman"/>
+        </w:rPr>
+        <w:t xml:space="preserve"> a story or at least from a prompt. </w:t>
+      </w:r>
+    </w:p>
+    <w:p>
+      <w:pPr>
+        <w:rPr>
+          <w:rFonts w:ascii="Times New Roman" w:hAnsi="Times New Roman" w:cs="Times New Roman"/>
+        </w:rPr>
+      </w:pPr>
+      <w:r>
+        <w:rPr>
+          <w:rFonts w:ascii="Times New Roman" w:hAnsi="Times New Roman" w:cs="Times New Roman"/>
+        </w:rPr>
+        <w:lastRenderedPageBreak/>
+        <w:t xml:space="preserve">In terms of the performance of the models, </w:t>
+      </w:r>
+      <w:proofErr w:type="spellStart"/>
+      <w:r>
+        <w:rPr>
+          <w:rFonts w:ascii="Times New Roman" w:hAnsi="Times New Roman" w:cs="Times New Roman"/>
+        </w:rPr>
+        <w:t>TinyLLama</w:t>
+      </w:r>
+      <w:proofErr w:type="spellEnd"/>
+      <w:r>
+        <w:rPr>
+          <w:rFonts w:ascii="Times New Roman" w:hAnsi="Times New Roman" w:cs="Times New Roman"/>
+        </w:rPr>
+        <w:t xml:space="preserve"> performed the best as it took the quickest to generate a response and used the least memory and CPU usage which makes it efficient and more workable for less powerful machines. Reader-</w:t>
+      </w:r>
+      <w:proofErr w:type="spellStart"/>
+      <w:r>
+        <w:rPr>
+          <w:rFonts w:ascii="Times New Roman" w:hAnsi="Times New Roman" w:cs="Times New Roman"/>
+        </w:rPr>
+        <w:t>lm</w:t>
+      </w:r>
+      <w:proofErr w:type="spellEnd"/>
+      <w:r>
+        <w:rPr>
+          <w:rFonts w:ascii="Times New Roman" w:hAnsi="Times New Roman" w:cs="Times New Roman"/>
+        </w:rPr>
+        <w:t xml:space="preserve"> performed the worst as it took the longest to generate a response and used the most amount of memory and CPU power which makes it inefficient and less workable for weaker machines, making it more usable on higher end machines. </w:t>
+      </w:r>
+    </w:p>
+    <w:p>
+      <w:pPr>
+        <w:rPr>
+          <w:rFonts w:ascii="Times New Roman" w:hAnsi="Times New Roman" w:cs="Times New Roman"/>
+        </w:rPr>
+      </w:pPr>
+      <w:r>
+        <w:rPr>
+          <w:rFonts w:ascii="Times New Roman" w:hAnsi="Times New Roman" w:cs="Times New Roman"/>
+        </w:rPr>
+        <w:t xml:space="preserve">In terms of the multilingual capabilities, I had a prompt where the models had to generate a paragraph in Hebrew, Japanese, and French and then had to translate it fully into English as the directions specified. </w:t>
+      </w:r>
+      <w:proofErr w:type="spellStart"/>
+      <w:r>
+        <w:rPr>
+          <w:rFonts w:ascii="Times New Roman" w:hAnsi="Times New Roman" w:cs="Times New Roman"/>
+        </w:rPr>
+        <w:t>TinyDolphin</w:t>
+      </w:r>
+      <w:proofErr w:type="spellEnd"/>
+      <w:r>
+        <w:rPr>
+          <w:rFonts w:ascii="Times New Roman" w:hAnsi="Times New Roman" w:cs="Times New Roman"/>
+        </w:rPr>
+        <w:t xml:space="preserve"> ended up accomplishing the task correctly while </w:t>
+      </w:r>
+      <w:proofErr w:type="spellStart"/>
+      <w:r>
+        <w:rPr>
+          <w:rFonts w:ascii="Times New Roman" w:hAnsi="Times New Roman" w:cs="Times New Roman"/>
+        </w:rPr>
+        <w:t>TinyLLama</w:t>
+      </w:r>
+      <w:proofErr w:type="spellEnd"/>
+      <w:r>
+        <w:rPr>
+          <w:rFonts w:ascii="Times New Roman" w:hAnsi="Times New Roman" w:cs="Times New Roman"/>
+        </w:rPr>
+        <w:t xml:space="preserve"> and Reader-</w:t>
+      </w:r>
+      <w:proofErr w:type="spellStart"/>
+      <w:r>
+        <w:rPr>
+          <w:rFonts w:ascii="Times New Roman" w:hAnsi="Times New Roman" w:cs="Times New Roman"/>
+        </w:rPr>
+        <w:t>lm</w:t>
+      </w:r>
+      <w:proofErr w:type="spellEnd"/>
+      <w:r>
+        <w:rPr>
+          <w:rFonts w:ascii="Times New Roman" w:hAnsi="Times New Roman" w:cs="Times New Roman"/>
+        </w:rPr>
+        <w:t xml:space="preserve"> </w:t>
+      </w:r>
+      <w:r>
+        <w:rPr>
+          <w:rFonts w:ascii="Times New Roman" w:hAnsi="Times New Roman" w:cs="Times New Roman"/>
+        </w:rPr>
+        <w:t>couldn’t</w:t>
+      </w:r>
+      <w:r>
+        <w:rPr>
+          <w:rFonts w:ascii="Times New Roman" w:hAnsi="Times New Roman" w:cs="Times New Roman"/>
+        </w:rPr>
+        <w:t xml:space="preserve"> complete it. </w:t>
+      </w:r>
+      <w:proofErr w:type="spellStart"/>
+      <w:r>
+        <w:rPr>
+          <w:rFonts w:ascii="Times New Roman" w:hAnsi="Times New Roman" w:cs="Times New Roman"/>
+        </w:rPr>
+        <w:t>TinyDolphin</w:t>
+      </w:r>
+      <w:proofErr w:type="spellEnd"/>
+      <w:r>
+        <w:rPr>
+          <w:rFonts w:ascii="Times New Roman" w:hAnsi="Times New Roman" w:cs="Times New Roman"/>
+        </w:rPr>
+        <w:t xml:space="preserve"> produced </w:t>
+      </w:r>
+      <w:r>
+        <w:rPr>
+          <w:rFonts w:ascii="Times New Roman" w:hAnsi="Times New Roman" w:cs="Times New Roman"/>
+        </w:rPr>
+        <w:t xml:space="preserve">the best response but has errors and doesn’t provide the correct translations which means that it struggles with language generation and detection. </w:t>
+      </w:r>
+      <w:proofErr w:type="spellStart"/>
+      <w:r>
+        <w:rPr>
+          <w:rFonts w:ascii="Times New Roman" w:hAnsi="Times New Roman" w:cs="Times New Roman"/>
+        </w:rPr>
+        <w:t>TinyLLama</w:t>
+      </w:r>
+      <w:proofErr w:type="spellEnd"/>
+      <w:r>
+        <w:rPr>
+          <w:rFonts w:ascii="Times New Roman" w:hAnsi="Times New Roman" w:cs="Times New Roman"/>
+        </w:rPr>
+        <w:t xml:space="preserve"> produced a full paragraph in Hebrew with an accurate English translation, but did not do Japanese and French as my prompt dictated. </w:t>
+      </w:r>
+      <w:r>
+        <w:rPr>
+          <w:rFonts w:ascii="Times New Roman" w:hAnsi="Times New Roman" w:cs="Times New Roman"/>
+        </w:rPr>
+        <w:t>Reader-</w:t>
+      </w:r>
+      <w:proofErr w:type="spellStart"/>
+      <w:r>
+        <w:rPr>
+          <w:rFonts w:ascii="Times New Roman" w:hAnsi="Times New Roman" w:cs="Times New Roman"/>
+        </w:rPr>
+        <w:t>lm</w:t>
+      </w:r>
+      <w:proofErr w:type="spellEnd"/>
+      <w:r>
+        <w:rPr>
+          <w:rFonts w:ascii="Times New Roman" w:hAnsi="Times New Roman" w:cs="Times New Roman"/>
+        </w:rPr>
+        <w:t xml:space="preserve"> failed to recognize my </w:t>
+      </w:r>
+      <w:r>
+        <w:rPr>
+          <w:rFonts w:ascii="Times New Roman" w:hAnsi="Times New Roman" w:cs="Times New Roman"/>
+        </w:rPr>
+        <w:t xml:space="preserve">prompt and generate an output which means that the model isn’t configured to understand different languages and provide a translation for them. </w:t>
+      </w:r>
+    </w:p>
+    <w:p>
+      <w:pPr>
+        <w:rPr>
+          <w:rFonts w:ascii="Times New Roman" w:hAnsi="Times New Roman" w:cs="Times New Roman"/>
+        </w:rPr>
+      </w:pPr>
+      <w:r>
+        <w:rPr>
+          <w:rFonts w:ascii="Times New Roman" w:hAnsi="Times New Roman" w:cs="Times New Roman"/>
+        </w:rPr>
+        <w:t xml:space="preserve">The evaluations provided were accurate and adhered to the format I requested which is a F to A scale although, they were lengthy and at times unclear which is inefficient and confusing for the user. </w:t>
+      </w:r>
+      <w:r>
+        <w:rPr>
+          <w:rFonts w:ascii="Times New Roman" w:hAnsi="Times New Roman" w:cs="Times New Roman"/>
+        </w:rPr>
+        <w:t xml:space="preserve">A standard or more complex model might perform better at evaluations, but the response given </w:t>
+      </w:r>
+      <w:r>
+        <w:rPr>
+          <w:rFonts w:ascii="Times New Roman" w:hAnsi="Times New Roman" w:cs="Times New Roman"/>
+        </w:rPr>
+        <w:t>is</w:t>
+      </w:r>
+      <w:r>
+        <w:rPr>
+          <w:rFonts w:ascii="Times New Roman" w:hAnsi="Times New Roman" w:cs="Times New Roman"/>
+        </w:rPr>
+        <w:t xml:space="preserve"> sufficient and clearly </w:t>
+      </w:r>
+      <w:r>
+        <w:rPr>
+          <w:rFonts w:ascii="Times New Roman" w:hAnsi="Times New Roman" w:cs="Times New Roman"/>
+        </w:rPr>
+        <w:t>judges</w:t>
+      </w:r>
+      <w:r>
+        <w:rPr>
+          <w:rFonts w:ascii="Times New Roman" w:hAnsi="Times New Roman" w:cs="Times New Roman"/>
+        </w:rPr>
+        <w:t xml:space="preserve"> the models at their core capabilities. </w:t>
+      </w:r>
+    </w:p>
+    <w:p>
+      <w:pPr>
+        <w:rPr>
+          <w:rFonts w:ascii="Times New Roman" w:hAnsi="Times New Roman" w:cs="Times New Roman"/>
+        </w:rPr>
+      </w:pPr>
+    </w:p>
+    <w:p>
+      <w:pPr>
+        <w:rPr>
+          <w:rFonts w:ascii="Times New Roman" w:hAnsi="Times New Roman" w:cs="Times New Roman"/>
+          <w:b/>
+          <w:bCs/>
+        </w:rPr>
+      </w:pPr>
+      <w:r>
+        <w:rPr>
+          <w:rFonts w:ascii="Times New Roman" w:hAnsi="Times New Roman" w:cs="Times New Roman"/>
+          <w:b/>
+          <w:bCs/>
+        </w:rPr>
         <w:t>Strengths and Weaknesses of Models</w:t>
       </w:r>
     </w:p>
@@ -1414,14 +1966,7 @@
         <w:rPr>
           <w:rFonts w:ascii="Times New Roman" w:hAnsi="Times New Roman" w:cs="Times New Roman"/>
         </w:rPr>
-        <w:t xml:space="preserve"> model and web sources for more complete information to the prompts and provides examples as well to give the most quality output to the </w:t>
-      </w:r>
-      <w:r>
-        <w:rPr>
-          <w:rFonts w:ascii="Times New Roman" w:hAnsi="Times New Roman" w:cs="Times New Roman"/>
-        </w:rPr>
-        <w:lastRenderedPageBreak/>
-        <w:t xml:space="preserve">user. Fails to work with the creative story and the multilingual understanding and output. Gives a poor solution to the Dollar General stock price coding problem and is lacking in detail and clarity which makes it a bad model to use for understanding and using code. </w:t>
+        <w:t xml:space="preserve"> model and web sources for more complete information to the prompts and provides examples as well to give the most quality output to the user. Fails to work with the creative story and the multilingual understanding and output. Gives a poor solution to the Dollar General stock price coding problem and is lacking in detail and clarity which makes it a bad model to use for understanding and using code. </w:t>
       </w:r>
       <w:r>
         <w:rPr>
@@ -1823,58 +2368,52 @@
         <w:rPr>
           <w:rFonts w:ascii="Times New Roman" w:hAnsi="Times New Roman" w:cs="Times New Roman"/>
         </w:rPr>
-        <w:t xml:space="preserve">For real world applications, each of the models are unique in terms of their specializations and should be applied specifically to those instead of multiple areas where the models may not be </w:t>
-      </w:r>
+        <w:t>For real world applications, each of the models are unique in terms of their specializations and should be applied specifically to those instead of multiple areas where the models may not be sufficiently trained in which Reader-</w:t>
+      </w:r>
+      <w:proofErr w:type="spellStart"/>
+      <w:r>
+        <w:rPr>
+          <w:rFonts w:ascii="Times New Roman" w:hAnsi="Times New Roman" w:cs="Times New Roman"/>
+        </w:rPr>
+        <w:t>lm</w:t>
+      </w:r>
+      <w:proofErr w:type="spellEnd"/>
+      <w:r>
+        <w:rPr>
+          <w:rFonts w:ascii="Times New Roman" w:hAnsi="Times New Roman" w:cs="Times New Roman"/>
+        </w:rPr>
+        <w:t xml:space="preserve"> is an example of in terms of code generation, creative story writing, and multilingual abilities. </w:t>
+      </w:r>
+      <w:r>
+        <w:rPr>
+          <w:rFonts w:ascii="Times New Roman" w:hAnsi="Times New Roman" w:cs="Times New Roman"/>
+        </w:rPr>
+        <w:t>The most effective example proven from the outputs of each of the models is question and answering as all three models gave substantive responses and provided guidance for the user.</w:t>
+      </w:r>
+      <w:r>
+        <w:rPr>
+          <w:rFonts w:ascii="Times New Roman" w:hAnsi="Times New Roman" w:cs="Times New Roman"/>
+        </w:rPr>
+        <w:t xml:space="preserve"> Question and answering prompts can be most useful in terms of support assistance and tutoring to users as the models provide clarity and examples with the information, they post which makes it useful in learning with a real-world application.</w:t>
+      </w:r>
+      <w:r>
+        <w:rPr>
+          <w:rFonts w:ascii="Times New Roman" w:hAnsi="Times New Roman" w:cs="Times New Roman"/>
+        </w:rPr>
+        <w:t xml:space="preserve"> </w:t>
+      </w:r>
+    </w:p>
+    <w:p>
+      <w:pPr>
+        <w:rPr>
+          <w:rFonts w:ascii="Times New Roman" w:hAnsi="Times New Roman" w:cs="Times New Roman"/>
+        </w:rPr>
+      </w:pPr>
       <w:r>
         <w:rPr>
           <w:rFonts w:ascii="Times New Roman" w:hAnsi="Times New Roman" w:cs="Times New Roman"/>
         </w:rPr>
         <w:lastRenderedPageBreak/>
-        <w:t>sufficiently trained in which Reader-</w:t>
-      </w:r>
-      <w:proofErr w:type="spellStart"/>
-      <w:r>
-        <w:rPr>
-          <w:rFonts w:ascii="Times New Roman" w:hAnsi="Times New Roman" w:cs="Times New Roman"/>
-        </w:rPr>
-        <w:t>lm</w:t>
-      </w:r>
-      <w:proofErr w:type="spellEnd"/>
-      <w:r>
-        <w:rPr>
-          <w:rFonts w:ascii="Times New Roman" w:hAnsi="Times New Roman" w:cs="Times New Roman"/>
-        </w:rPr>
-        <w:t xml:space="preserve"> is an example of in terms of code generation, creative story writing, and multilingual abilities. </w:t>
-      </w:r>
-      <w:r>
-        <w:rPr>
-          <w:rFonts w:ascii="Times New Roman" w:hAnsi="Times New Roman" w:cs="Times New Roman"/>
-        </w:rPr>
-        <w:t>The most effective example proven from the outputs of each of the models is question and answering as all three models gave substantive responses and provided guidance for the user.</w:t>
-      </w:r>
-      <w:r>
-        <w:rPr>
-          <w:rFonts w:ascii="Times New Roman" w:hAnsi="Times New Roman" w:cs="Times New Roman"/>
-        </w:rPr>
-        <w:t xml:space="preserve"> Question and answering prompts can be most useful in terms of support assistance and tutoring to users as the models provide clarity and examples with the information, they post which makes it useful in learning with a real-world application.</w:t>
-      </w:r>
-      <w:r>
-        <w:rPr>
-          <w:rFonts w:ascii="Times New Roman" w:hAnsi="Times New Roman" w:cs="Times New Roman"/>
-        </w:rPr>
-        <w:t xml:space="preserve"> </w:t>
-      </w:r>
-    </w:p>
-    <w:p>
-      <w:pPr>
-        <w:rPr>
-          <w:rFonts w:ascii="Times New Roman" w:hAnsi="Times New Roman" w:cs="Times New Roman"/>
-        </w:rPr>
-      </w:pPr>
-      <w:r>
-        <w:rPr>
-          <w:rFonts w:ascii="Times New Roman" w:hAnsi="Times New Roman" w:cs="Times New Roman"/>
-        </w:rPr>
         <w:t xml:space="preserve">The other </w:t>
       </w:r>
       <w:r>
@@ -2139,78 +2678,72 @@
         <w:rPr>
           <w:rFonts w:ascii="Times New Roman" w:hAnsi="Times New Roman" w:cs="Times New Roman"/>
         </w:rPr>
-        <w:t xml:space="preserve">In addition, I solved the incorrect CPU usage percent calculation by setting the interval to 0.1 from 0.5 and creating a for-loop with a try block to </w:t>
-      </w:r>
+        <w:t xml:space="preserve">In addition, I solved the incorrect CPU usage percent calculation by setting the interval to 0.1 from 0.5 and creating a for-loop with a try block to measure each </w:t>
+      </w:r>
+      <w:proofErr w:type="spellStart"/>
+      <w:r>
+        <w:rPr>
+          <w:rFonts w:ascii="Times New Roman" w:hAnsi="Times New Roman" w:cs="Times New Roman"/>
+        </w:rPr>
+        <w:t>Ollama</w:t>
+      </w:r>
+      <w:proofErr w:type="spellEnd"/>
+      <w:r>
+        <w:rPr>
+          <w:rFonts w:ascii="Times New Roman" w:hAnsi="Times New Roman" w:cs="Times New Roman"/>
+        </w:rPr>
+        <w:t xml:space="preserve"> process and track the CPU usage there. It takes the average by taking the CPU calculation outside of the for-loop and adding it to the </w:t>
+      </w:r>
+      <w:proofErr w:type="spellStart"/>
+      <w:r>
+        <w:rPr>
+          <w:rFonts w:ascii="Times New Roman" w:hAnsi="Times New Roman" w:cs="Times New Roman"/>
+        </w:rPr>
+        <w:t>Ollama</w:t>
+      </w:r>
+      <w:proofErr w:type="spellEnd"/>
+      <w:r>
+        <w:rPr>
+          <w:rFonts w:ascii="Times New Roman" w:hAnsi="Times New Roman" w:cs="Times New Roman"/>
+        </w:rPr>
+        <w:t xml:space="preserve"> CPU measurement and divides it by 2 and returns both the memory and CPU. I also added an </w:t>
+      </w:r>
+      <w:r>
+        <w:rPr>
+          <w:rFonts w:ascii="Times New Roman" w:hAnsi="Times New Roman" w:cs="Times New Roman"/>
+        </w:rPr>
+        <w:t>except</w:t>
+      </w:r>
+      <w:r>
+        <w:rPr>
+          <w:rFonts w:ascii="Times New Roman" w:hAnsi="Times New Roman" w:cs="Times New Roman"/>
+        </w:rPr>
+        <w:t xml:space="preserve"> statement for an error check, so if the code cannot measure the CPU process, then it will print out that no such process </w:t>
+      </w:r>
+      <w:r>
+        <w:rPr>
+          <w:rFonts w:ascii="Times New Roman" w:hAnsi="Times New Roman" w:cs="Times New Roman"/>
+        </w:rPr>
+        <w:t>exists,</w:t>
+      </w:r>
+      <w:r>
+        <w:rPr>
+          <w:rFonts w:ascii="Times New Roman" w:hAnsi="Times New Roman" w:cs="Times New Roman"/>
+        </w:rPr>
+        <w:t xml:space="preserve"> and access denied. </w:t>
+      </w:r>
+    </w:p>
+    <w:p>
+      <w:pPr>
+        <w:rPr>
+          <w:rFonts w:ascii="Times New Roman" w:hAnsi="Times New Roman" w:cs="Times New Roman"/>
+        </w:rPr>
+      </w:pPr>
       <w:r>
         <w:rPr>
           <w:rFonts w:ascii="Times New Roman" w:hAnsi="Times New Roman" w:cs="Times New Roman"/>
         </w:rPr>
         <w:lastRenderedPageBreak/>
-        <w:t xml:space="preserve">measure each </w:t>
-      </w:r>
-      <w:proofErr w:type="spellStart"/>
-      <w:r>
-        <w:rPr>
-          <w:rFonts w:ascii="Times New Roman" w:hAnsi="Times New Roman" w:cs="Times New Roman"/>
-        </w:rPr>
-        <w:t>Ollama</w:t>
-      </w:r>
-      <w:proofErr w:type="spellEnd"/>
-      <w:r>
-        <w:rPr>
-          <w:rFonts w:ascii="Times New Roman" w:hAnsi="Times New Roman" w:cs="Times New Roman"/>
-        </w:rPr>
-        <w:t xml:space="preserve"> process and track the CPU usage there. It takes the average by taking the CPU calculation outside of the for-loop and adding it to the </w:t>
-      </w:r>
-      <w:proofErr w:type="spellStart"/>
-      <w:r>
-        <w:rPr>
-          <w:rFonts w:ascii="Times New Roman" w:hAnsi="Times New Roman" w:cs="Times New Roman"/>
-        </w:rPr>
-        <w:t>Ollama</w:t>
-      </w:r>
-      <w:proofErr w:type="spellEnd"/>
-      <w:r>
-        <w:rPr>
-          <w:rFonts w:ascii="Times New Roman" w:hAnsi="Times New Roman" w:cs="Times New Roman"/>
-        </w:rPr>
-        <w:t xml:space="preserve"> CPU measurement and divides it by 2 and returns both the memory and CPU. I also added an </w:t>
-      </w:r>
-      <w:r>
-        <w:rPr>
-          <w:rFonts w:ascii="Times New Roman" w:hAnsi="Times New Roman" w:cs="Times New Roman"/>
-        </w:rPr>
-        <w:t>except</w:t>
-      </w:r>
-      <w:r>
-        <w:rPr>
-          <w:rFonts w:ascii="Times New Roman" w:hAnsi="Times New Roman" w:cs="Times New Roman"/>
-        </w:rPr>
-        <w:t xml:space="preserve"> statement for an error check, so if the code cannot measure the CPU process, then it will print out that no such process </w:t>
-      </w:r>
-      <w:r>
-        <w:rPr>
-          <w:rFonts w:ascii="Times New Roman" w:hAnsi="Times New Roman" w:cs="Times New Roman"/>
-        </w:rPr>
-        <w:t>exists,</w:t>
-      </w:r>
-      <w:r>
-        <w:rPr>
-          <w:rFonts w:ascii="Times New Roman" w:hAnsi="Times New Roman" w:cs="Times New Roman"/>
-        </w:rPr>
-        <w:t xml:space="preserve"> and access denied. </w:t>
-      </w:r>
-    </w:p>
-    <w:p>
-      <w:pPr>
-        <w:rPr>
-          <w:rFonts w:ascii="Times New Roman" w:hAnsi="Times New Roman" w:cs="Times New Roman"/>
-        </w:rPr>
-      </w:pPr>
-      <w:r>
-        <w:rPr>
-          <w:rFonts w:ascii="Times New Roman" w:hAnsi="Times New Roman" w:cs="Times New Roman"/>
-        </w:rPr>
         <w:t xml:space="preserve">Each of the things like response quality, time taken, resource usage, and evaluations are made possible by calling these methods within </w:t>
       </w:r>
       <w:r>

</xml_diff>